<commit_message>
Fixed README.md stats and docx preparation for all DaCapo - JDK 21 - Shenandoah GC tests
</commit_message>
<xml_diff>
--- a/Java/log-intermed-prep/DaCapo/JDK21/ShenandoahGC/docs/benchSuite-dacapo_gc-shenandoahGC_app-avrora_heap-1G.docx
+++ b/Java/log-intermed-prep/DaCapo/JDK21/ShenandoahGC/docs/benchSuite-dacapo_gc-shenandoahGC_app-avrora_heap-1G.docx
@@ -21,7 +21,7 @@
                 <w:rFonts w:ascii="Times New Roman" w:hAnsi="Times New Roman"/>
                 <w:sz w:val="22"/>
               </w:rPr>
-              <w:t>99.99</w:t>
+              <w:t>0M</w:t>
             </w:r>
           </w:p>
         </w:tc>
@@ -37,7 +37,7 @@
                 <w:rFonts w:ascii="Times New Roman" w:hAnsi="Times New Roman"/>
                 <w:sz w:val="22"/>
               </w:rPr>
-              <w:t>0.01</w:t>
+              <w:t>0M</w:t>
             </w:r>
           </w:p>
         </w:tc>
@@ -53,7 +53,7 @@
                 <w:rFonts w:ascii="Times New Roman" w:hAnsi="Times New Roman"/>
                 <w:sz w:val="22"/>
               </w:rPr>
-              <w:t>65</w:t>
+              <w:t>0M</w:t>
             </w:r>
           </w:p>
         </w:tc>
@@ -69,7 +69,7 @@
                 <w:rFonts w:ascii="Times New Roman" w:hAnsi="Times New Roman"/>
                 <w:sz w:val="22"/>
               </w:rPr>
-              <w:t>13</w:t>
+              <w:t>33</w:t>
             </w:r>
           </w:p>
         </w:tc>
@@ -117,7 +117,7 @@
                 <w:rFonts w:ascii="Times New Roman" w:hAnsi="Times New Roman"/>
                 <w:sz w:val="22"/>
               </w:rPr>
-              <w:t>0.00017</w:t>
+              <w:t>0.00018</w:t>
             </w:r>
           </w:p>
         </w:tc>
@@ -133,7 +133,7 @@
                 <w:rFonts w:ascii="Times New Roman" w:hAnsi="Times New Roman"/>
                 <w:sz w:val="22"/>
               </w:rPr>
-              <w:t>0.00007</w:t>
+              <w:t>0.00006</w:t>
             </w:r>
           </w:p>
         </w:tc>
@@ -149,7 +149,7 @@
                 <w:rFonts w:ascii="Times New Roman" w:hAnsi="Times New Roman"/>
                 <w:sz w:val="22"/>
               </w:rPr>
-              <w:t>0.00025</w:t>
+              <w:t>0.00026</w:t>
             </w:r>
           </w:p>
         </w:tc>
@@ -165,7 +165,7 @@
                 <w:rFonts w:ascii="Times New Roman" w:hAnsi="Times New Roman"/>
                 <w:sz w:val="22"/>
               </w:rPr>
-              <w:t>0.00028</w:t>
+              <w:t>0.00034</w:t>
             </w:r>
           </w:p>
         </w:tc>
@@ -181,7 +181,7 @@
                 <w:rFonts w:ascii="Times New Roman" w:hAnsi="Times New Roman"/>
                 <w:sz w:val="22"/>
               </w:rPr>
-              <w:t>0.00035</w:t>
+              <w:t>0.00048</w:t>
             </w:r>
           </w:p>
         </w:tc>
@@ -197,7 +197,7 @@
                 <w:rFonts w:ascii="Times New Roman" w:hAnsi="Times New Roman"/>
                 <w:sz w:val="22"/>
               </w:rPr>
-              <w:t>0.00308</w:t>
+              <w:t>0.00747</w:t>
             </w:r>
           </w:p>
         </w:tc>
@@ -709,25 +709,7 @@
                 <w:rFonts w:ascii="Times New Roman" w:hAnsi="Times New Roman"/>
                 <w:sz w:val="22"/>
               </w:rPr>
-              <w:t>10</w:t>
-              <w:tab/>
-              <w:t>0.00019</w:t>
-              <w:tab/>
-              <w:t>0.00050</w:t>
-              <w:tab/>
-              <w:t>0.00036</w:t>
-              <w:tab/>
-              <w:t>0.00011</w:t>
-              <w:tab/>
-              <w:t>0.00026</w:t>
-              <w:tab/>
-              <w:t>0.00034</w:t>
-              <w:tab/>
-              <w:t>0.00048</w:t>
-              <w:tab/>
-              <w:t>0.00361</w:t>
-              <w:tab/>
-              <w:t>100.0</w:t>
+              <w:t>99.99</w:t>
             </w:r>
           </w:p>
         </w:tc>
@@ -743,25 +725,7 @@
                 <w:rFonts w:ascii="Times New Roman" w:hAnsi="Times New Roman"/>
                 <w:sz w:val="22"/>
               </w:rPr>
-              <w:t>7</w:t>
-              <w:tab/>
-              <w:t>0.00004</w:t>
-              <w:tab/>
-              <w:t>0.00007</w:t>
-              <w:tab/>
-              <w:t>0.00005</w:t>
-              <w:tab/>
-              <w:t>0.00001</w:t>
-              <w:tab/>
-              <w:t>0.00004</w:t>
-              <w:tab/>
-              <w:t>0.00005</w:t>
-              <w:tab/>
-              <w:t>0.00007</w:t>
-              <w:tab/>
-              <w:t>0.00036</w:t>
-              <w:tab/>
-              <w:t>100.0</w:t>
+              <w:t>0.01</w:t>
             </w:r>
           </w:p>
         </w:tc>
@@ -777,25 +741,7 @@
                 <w:rFonts w:ascii="Times New Roman" w:hAnsi="Times New Roman"/>
                 <w:sz w:val="22"/>
               </w:rPr>
-              <w:t>3</w:t>
-              <w:tab/>
-              <w:t>0.00012</w:t>
-              <w:tab/>
-              <w:t>0.00016</w:t>
-              <w:tab/>
-              <w:t>0.00014</w:t>
-              <w:tab/>
-              <w:t>0.00002</w:t>
-              <w:tab/>
-              <w:t>0.00012</w:t>
-              <w:tab/>
-              <w:t>0.00014</w:t>
-              <w:tab/>
-              <w:t>0.00016</w:t>
-              <w:tab/>
-              <w:t>0.00042</w:t>
-              <w:tab/>
-              <w:t>100.0</w:t>
+              <w:t>65</w:t>
             </w:r>
           </w:p>
         </w:tc>

</xml_diff>